<commit_message>
Added formatting to L1-5 of CH
</commit_message>
<xml_diff>
--- a/lp/c2_2/ch/l2.docx
+++ b/lp/c2_2/ch/l2.docx
@@ -604,7 +604,7 @@
           <v:shape id="_x0000_i1025" type="#_x0000_t75" style="width:36pt;height:15pt" o:ole="" fillcolor="window">
             <v:imagedata r:id="rId8" o:title=""/>
           </v:shape>
-          <o:OLEObject Type="Embed" ProgID="Equation.3" ShapeID="_x0000_i1025" DrawAspect="Content" ObjectID="_1463099337" r:id="rId9"/>
+          <o:OLEObject Type="Embed" ProgID="Equation.3" ShapeID="_x0000_i1025" DrawAspect="Content" ObjectID="_1463655954" r:id="rId9"/>
         </w:object>
       </w:r>
       <w:r>
@@ -626,7 +626,7 @@
           <v:shape id="_x0000_i1026" type="#_x0000_t75" style="width:36pt;height:15pt" o:ole="" fillcolor="window">
             <v:imagedata r:id="rId10" o:title=""/>
           </v:shape>
-          <o:OLEObject Type="Embed" ProgID="Equation.3" ShapeID="_x0000_i1026" DrawAspect="Content" ObjectID="_1463099338" r:id="rId11"/>
+          <o:OLEObject Type="Embed" ProgID="Equation.3" ShapeID="_x0000_i1026" DrawAspect="Content" ObjectID="_1463655955" r:id="rId11"/>
         </w:object>
       </w:r>
       <w:r>
@@ -640,7 +640,7 @@
           <v:shape id="_x0000_i1027" type="#_x0000_t75" style="width:36pt;height:15pt" o:ole="" fillcolor="window">
             <v:imagedata r:id="rId12" o:title=""/>
           </v:shape>
-          <o:OLEObject Type="Embed" ProgID="Equation.3" ShapeID="_x0000_i1027" DrawAspect="Content" ObjectID="_1463099339" r:id="rId13"/>
+          <o:OLEObject Type="Embed" ProgID="Equation.3" ShapeID="_x0000_i1027" DrawAspect="Content" ObjectID="_1463655956" r:id="rId13"/>
         </w:object>
       </w:r>
       <w:r>
@@ -658,7 +658,7 @@
           <v:shape id="_x0000_i1028" type="#_x0000_t75" style="width:21pt;height:15pt" o:ole="" fillcolor="window">
             <v:imagedata r:id="rId14" o:title=""/>
           </v:shape>
-          <o:OLEObject Type="Embed" ProgID="Equation.3" ShapeID="_x0000_i1028" DrawAspect="Content" ObjectID="_1463099340" r:id="rId15"/>
+          <o:OLEObject Type="Embed" ProgID="Equation.3" ShapeID="_x0000_i1028" DrawAspect="Content" ObjectID="_1463655957" r:id="rId15"/>
         </w:object>
       </w:r>
       <w:r>
@@ -669,10 +669,10 @@
           <w:position w:val="-10"/>
         </w:rPr>
         <w:object w:dxaOrig="400" w:dyaOrig="300" w14:anchorId="4F36AE97">
-          <v:shape id="_x0000_i1029" type="#_x0000_t75" style="width:20.25pt;height:15pt" o:ole="" fillcolor="window">
+          <v:shape id="_x0000_i1029" type="#_x0000_t75" style="width:20.5pt;height:15pt" o:ole="" fillcolor="window">
             <v:imagedata r:id="rId16" o:title=""/>
           </v:shape>
-          <o:OLEObject Type="Embed" ProgID="Equation.3" ShapeID="_x0000_i1029" DrawAspect="Content" ObjectID="_1463099341" r:id="rId17"/>
+          <o:OLEObject Type="Embed" ProgID="Equation.3" ShapeID="_x0000_i1029" DrawAspect="Content" ObjectID="_1463655958" r:id="rId17"/>
         </w:object>
       </w:r>
       <w:r>
@@ -709,7 +709,7 @@
           <v:shape id="_x0000_i1030" type="#_x0000_t75" style="width:48pt;height:15pt" o:ole="" fillcolor="window">
             <v:imagedata r:id="rId18" o:title=""/>
           </v:shape>
-          <o:OLEObject Type="Embed" ProgID="Equation.3" ShapeID="_x0000_i1030" DrawAspect="Content" ObjectID="_1463099342" r:id="rId19"/>
+          <o:OLEObject Type="Embed" ProgID="Equation.3" ShapeID="_x0000_i1030" DrawAspect="Content" ObjectID="_1463655959" r:id="rId19"/>
         </w:object>
       </w:r>
       <w:r>
@@ -723,7 +723,7 @@
           <v:shape id="_x0000_i1031" type="#_x0000_t75" style="width:21pt;height:15pt" o:ole="" fillcolor="window">
             <v:imagedata r:id="rId20" o:title=""/>
           </v:shape>
-          <o:OLEObject Type="Embed" ProgID="Equation.3" ShapeID="_x0000_i1031" DrawAspect="Content" ObjectID="_1463099343" r:id="rId21"/>
+          <o:OLEObject Type="Embed" ProgID="Equation.3" ShapeID="_x0000_i1031" DrawAspect="Content" ObjectID="_1463655960" r:id="rId21"/>
         </w:object>
       </w:r>
       <w:r>
@@ -737,7 +737,7 @@
           <v:shape id="_x0000_i1032" type="#_x0000_t75" style="width:20.25pt;height:15pt" o:ole="" fillcolor="window">
             <v:imagedata r:id="rId22" o:title=""/>
           </v:shape>
-          <o:OLEObject Type="Embed" ProgID="Equation.3" ShapeID="_x0000_i1032" DrawAspect="Content" ObjectID="_1463099344" r:id="rId23"/>
+          <o:OLEObject Type="Embed" ProgID="Equation.3" ShapeID="_x0000_i1032" DrawAspect="Content" ObjectID="_1463655961" r:id="rId23"/>
         </w:object>
       </w:r>
       <w:r>
@@ -751,7 +751,7 @@
           <v:shape id="_x0000_i1033" type="#_x0000_t75" style="width:21pt;height:15pt" o:ole="" fillcolor="window">
             <v:imagedata r:id="rId14" o:title=""/>
           </v:shape>
-          <o:OLEObject Type="Embed" ProgID="Equation.3" ShapeID="_x0000_i1033" DrawAspect="Content" ObjectID="_1463099345" r:id="rId24"/>
+          <o:OLEObject Type="Embed" ProgID="Equation.3" ShapeID="_x0000_i1033" DrawAspect="Content" ObjectID="_1463655962" r:id="rId24"/>
         </w:object>
       </w:r>
       <w:r>
@@ -765,7 +765,7 @@
           <v:shape id="_x0000_i1034" type="#_x0000_t75" style="width:51.75pt;height:15pt" o:ole="" fillcolor="window">
             <v:imagedata r:id="rId25" o:title=""/>
           </v:shape>
-          <o:OLEObject Type="Embed" ProgID="Equation.3" ShapeID="_x0000_i1034" DrawAspect="Content" ObjectID="_1463099346" r:id="rId26"/>
+          <o:OLEObject Type="Embed" ProgID="Equation.3" ShapeID="_x0000_i1034" DrawAspect="Content" ObjectID="_1463655963" r:id="rId26"/>
         </w:object>
       </w:r>
       <w:r>
@@ -789,7 +789,7 @@
           <v:shape id="_x0000_i1035" type="#_x0000_t75" style="width:21pt;height:15pt" o:ole="" fillcolor="window">
             <v:imagedata r:id="rId27" o:title=""/>
           </v:shape>
-          <o:OLEObject Type="Embed" ProgID="Equation.3" ShapeID="_x0000_i1035" DrawAspect="Content" ObjectID="_1463099347" r:id="rId28"/>
+          <o:OLEObject Type="Embed" ProgID="Equation.3" ShapeID="_x0000_i1035" DrawAspect="Content" ObjectID="_1463655964" r:id="rId28"/>
         </w:object>
       </w:r>
       <w:r>
@@ -807,7 +807,7 @@
           <v:shape id="_x0000_i1036" type="#_x0000_t75" style="width:30pt;height:15pt" o:ole="" fillcolor="window">
             <v:imagedata r:id="rId29" o:title=""/>
           </v:shape>
-          <o:OLEObject Type="Embed" ProgID="Equation.3" ShapeID="_x0000_i1036" DrawAspect="Content" ObjectID="_1463099348" r:id="rId30"/>
+          <o:OLEObject Type="Embed" ProgID="Equation.3" ShapeID="_x0000_i1036" DrawAspect="Content" ObjectID="_1463655965" r:id="rId30"/>
         </w:object>
       </w:r>
       <w:r>
@@ -821,7 +821,7 @@
           <v:shape id="_x0000_i1037" type="#_x0000_t75" style="width:24pt;height:15pt" o:ole="" fillcolor="window">
             <v:imagedata r:id="rId31" o:title=""/>
           </v:shape>
-          <o:OLEObject Type="Embed" ProgID="Equation.3" ShapeID="_x0000_i1037" DrawAspect="Content" ObjectID="_1463099349" r:id="rId32"/>
+          <o:OLEObject Type="Embed" ProgID="Equation.3" ShapeID="_x0000_i1037" DrawAspect="Content" ObjectID="_1463655966" r:id="rId32"/>
         </w:object>
       </w:r>
       <w:r>
@@ -839,7 +839,7 @@
           <v:shape id="_x0000_i1038" type="#_x0000_t75" style="width:21pt;height:15pt" o:ole="" fillcolor="window">
             <v:imagedata r:id="rId14" o:title=""/>
           </v:shape>
-          <o:OLEObject Type="Embed" ProgID="Equation.3" ShapeID="_x0000_i1038" DrawAspect="Content" ObjectID="_1463099350" r:id="rId33"/>
+          <o:OLEObject Type="Embed" ProgID="Equation.3" ShapeID="_x0000_i1038" DrawAspect="Content" ObjectID="_1463655967" r:id="rId33"/>
         </w:object>
       </w:r>
       <w:r>
@@ -860,7 +860,7 @@
           <v:shape id="_x0000_i1039" type="#_x0000_t75" style="width:156pt;height:15pt" o:ole="" fillcolor="window">
             <v:imagedata r:id="rId34" o:title=""/>
           </v:shape>
-          <o:OLEObject Type="Embed" ProgID="Equation.3" ShapeID="_x0000_i1039" DrawAspect="Content" ObjectID="_1463099351" r:id="rId35"/>
+          <o:OLEObject Type="Embed" ProgID="Equation.3" ShapeID="_x0000_i1039" DrawAspect="Content" ObjectID="_1463655968" r:id="rId35"/>
         </w:object>
       </w:r>
       <w:r>
@@ -883,7 +883,7 @@
           <v:shape id="_x0000_i1040" type="#_x0000_t75" style="width:57pt;height:15pt" o:ole="" fillcolor="window">
             <v:imagedata r:id="rId36" o:title=""/>
           </v:shape>
-          <o:OLEObject Type="Embed" ProgID="Equation.3" ShapeID="_x0000_i1040" DrawAspect="Content" ObjectID="_1463099352" r:id="rId37"/>
+          <o:OLEObject Type="Embed" ProgID="Equation.3" ShapeID="_x0000_i1040" DrawAspect="Content" ObjectID="_1463655969" r:id="rId37"/>
         </w:object>
       </w:r>
       <w:r>
@@ -906,7 +906,7 @@
           <v:shape id="_x0000_i1041" type="#_x0000_t75" style="width:24pt;height:15pt" o:ole="" fillcolor="window">
             <v:imagedata r:id="rId38" o:title=""/>
           </v:shape>
-          <o:OLEObject Type="Embed" ProgID="Equation.3" ShapeID="_x0000_i1041" DrawAspect="Content" ObjectID="_1463099353" r:id="rId39"/>
+          <o:OLEObject Type="Embed" ProgID="Equation.3" ShapeID="_x0000_i1041" DrawAspect="Content" ObjectID="_1463655970" r:id="rId39"/>
         </w:object>
       </w:r>
       <w:r>
@@ -930,7 +930,7 @@
           <v:shape id="_x0000_i1042" type="#_x0000_t75" style="width:21pt;height:15pt" o:ole="" fillcolor="window">
             <v:imagedata r:id="rId40" o:title=""/>
           </v:shape>
-          <o:OLEObject Type="Embed" ProgID="Equation.3" ShapeID="_x0000_i1042" DrawAspect="Content" ObjectID="_1463099354" r:id="rId41"/>
+          <o:OLEObject Type="Embed" ProgID="Equation.3" ShapeID="_x0000_i1042" DrawAspect="Content" ObjectID="_1463655971" r:id="rId41"/>
         </w:object>
       </w:r>
       <w:r>
@@ -954,7 +954,7 @@
           <v:shape id="_x0000_i1043" type="#_x0000_t75" style="width:21pt;height:15pt" o:ole="" fillcolor="window">
             <v:imagedata r:id="rId42" o:title=""/>
           </v:shape>
-          <o:OLEObject Type="Embed" ProgID="Equation.3" ShapeID="_x0000_i1043" DrawAspect="Content" ObjectID="_1463099355" r:id="rId43"/>
+          <o:OLEObject Type="Embed" ProgID="Equation.3" ShapeID="_x0000_i1043" DrawAspect="Content" ObjectID="_1463655972" r:id="rId43"/>
         </w:object>
       </w:r>
       <w:r>
@@ -968,7 +968,7 @@
           <v:shape id="_x0000_i1044" type="#_x0000_t75" style="width:57pt;height:15pt" o:ole="" fillcolor="window">
             <v:imagedata r:id="rId44" o:title=""/>
           </v:shape>
-          <o:OLEObject Type="Embed" ProgID="Equation.3" ShapeID="_x0000_i1044" DrawAspect="Content" ObjectID="_1463099356" r:id="rId45"/>
+          <o:OLEObject Type="Embed" ProgID="Equation.3" ShapeID="_x0000_i1044" DrawAspect="Content" ObjectID="_1463655973" r:id="rId45"/>
         </w:object>
       </w:r>
       <w:r>
@@ -982,7 +982,7 @@
           <v:shape id="_x0000_i1045" type="#_x0000_t75" style="width:21pt;height:15pt" o:ole="" fillcolor="window">
             <v:imagedata r:id="rId46" o:title=""/>
           </v:shape>
-          <o:OLEObject Type="Embed" ProgID="Equation.3" ShapeID="_x0000_i1045" DrawAspect="Content" ObjectID="_1463099357" r:id="rId47"/>
+          <o:OLEObject Type="Embed" ProgID="Equation.3" ShapeID="_x0000_i1045" DrawAspect="Content" ObjectID="_1463655974" r:id="rId47"/>
         </w:object>
       </w:r>
       <w:r>
@@ -1006,19 +1006,11 @@
           <v:shape id="_x0000_i1046" type="#_x0000_t75" style="width:105.75pt;height:17.25pt" o:ole="" fillcolor="window">
             <v:imagedata r:id="rId48" o:title=""/>
           </v:shape>
-          <o:OLEObject Type="Embed" ProgID="Equation.3" ShapeID="_x0000_i1046" DrawAspect="Content" ObjectID="_1463099358" r:id="rId49"/>
+          <o:OLEObject Type="Embed" ProgID="Equation.3" ShapeID="_x0000_i1046" DrawAspect="Content" ObjectID="_1463655975" r:id="rId49"/>
         </w:object>
       </w:r>
       <w:r>
-        <w:t xml:space="preserve"> з відрізку [</w:t>
-      </w:r>
-      <w:proofErr w:type="spellStart"/>
-      <w:r>
-        <w:t>а,в</w:t>
-      </w:r>
-      <w:proofErr w:type="spellEnd"/>
-      <w:r>
-        <w:t>] відомі значен</w:t>
+        <w:t xml:space="preserve"> з відрізку [а,в] відомі значен</w:t>
       </w:r>
       <w:r>
         <w:softHyphen/>
@@ -1038,7 +1030,7 @@
           <v:shape id="_x0000_i1047" type="#_x0000_t75" style="width:2in;height:15pt" o:ole="" fillcolor="window">
             <v:imagedata r:id="rId50" o:title=""/>
           </v:shape>
-          <o:OLEObject Type="Embed" ProgID="Equation.3" ShapeID="_x0000_i1047" DrawAspect="Content" ObjectID="_1463099359" r:id="rId51"/>
+          <o:OLEObject Type="Embed" ProgID="Equation.3" ShapeID="_x0000_i1047" DrawAspect="Content" ObjectID="_1463655976" r:id="rId51"/>
         </w:object>
       </w:r>
       <w:r>
@@ -1067,7 +1059,7 @@
           <v:shape id="_x0000_i1048" type="#_x0000_t75" style="width:57pt;height:15pt" o:ole="" fillcolor="window">
             <v:imagedata r:id="rId52" o:title=""/>
           </v:shape>
-          <o:OLEObject Type="Embed" ProgID="Equation.3" ShapeID="_x0000_i1048" DrawAspect="Content" ObjectID="_1463099360" r:id="rId53"/>
+          <o:OLEObject Type="Embed" ProgID="Equation.3" ShapeID="_x0000_i1048" DrawAspect="Content" ObjectID="_1463655977" r:id="rId53"/>
         </w:object>
       </w:r>
       <w:r>
@@ -1081,7 +1073,7 @@
           <v:shape id="_x0000_i1049" type="#_x0000_t75" style="width:8.25pt;height:18.75pt" o:ole="" fillcolor="window">
             <v:imagedata r:id="rId54" o:title=""/>
           </v:shape>
-          <o:OLEObject Type="Embed" ProgID="Equation.3" ShapeID="_x0000_i1049" DrawAspect="Content" ObjectID="_1463099361" r:id="rId55"/>
+          <o:OLEObject Type="Embed" ProgID="Equation.3" ShapeID="_x0000_i1049" DrawAspect="Content" ObjectID="_1463655978" r:id="rId55"/>
         </w:object>
       </w:r>
       <w:r>
@@ -1095,7 +1087,7 @@
           <v:shape id="_x0000_i1050" type="#_x0000_t75" style="width:21pt;height:15pt" o:ole="" fillcolor="window">
             <v:imagedata r:id="rId56" o:title=""/>
           </v:shape>
-          <o:OLEObject Type="Embed" ProgID="Equation.3" ShapeID="_x0000_i1050" DrawAspect="Content" ObjectID="_1463099362" r:id="rId57"/>
+          <o:OLEObject Type="Embed" ProgID="Equation.3" ShapeID="_x0000_i1050" DrawAspect="Content" ObjectID="_1463655979" r:id="rId57"/>
         </w:object>
       </w:r>
       <w:r>
@@ -1120,7 +1112,7 @@
           <v:shape id="_x0000_i1051" type="#_x0000_t75" style="width:75.75pt;height:32.25pt" o:ole="" fillcolor="window">
             <v:imagedata r:id="rId58" o:title=""/>
           </v:shape>
-          <o:OLEObject Type="Embed" ProgID="Equation.3" ShapeID="_x0000_i1051" DrawAspect="Content" ObjectID="_1463099363" r:id="rId59"/>
+          <o:OLEObject Type="Embed" ProgID="Equation.3" ShapeID="_x0000_i1051" DrawAspect="Content" ObjectID="_1463655980" r:id="rId59"/>
         </w:object>
       </w:r>
       <w:r>
@@ -1145,7 +1137,7 @@
           <v:shape id="_x0000_i1052" type="#_x0000_t75" style="width:8.25pt;height:18.75pt" o:ole="" fillcolor="window">
             <v:imagedata r:id="rId54" o:title=""/>
           </v:shape>
-          <o:OLEObject Type="Embed" ProgID="Equation.3" ShapeID="_x0000_i1052" DrawAspect="Content" ObjectID="_1463099364" r:id="rId60"/>
+          <o:OLEObject Type="Embed" ProgID="Equation.3" ShapeID="_x0000_i1052" DrawAspect="Content" ObjectID="_1463655981" r:id="rId60"/>
         </w:object>
       </w:r>
       <w:r>
@@ -1163,7 +1155,7 @@
           <v:shape id="_x0000_i1053" type="#_x0000_t75" style="width:21pt;height:15pt" o:ole="" fillcolor="window">
             <v:imagedata r:id="rId61" o:title=""/>
           </v:shape>
-          <o:OLEObject Type="Embed" ProgID="Equation.3" ShapeID="_x0000_i1053" DrawAspect="Content" ObjectID="_1463099365" r:id="rId62"/>
+          <o:OLEObject Type="Embed" ProgID="Equation.3" ShapeID="_x0000_i1053" DrawAspect="Content" ObjectID="_1463655982" r:id="rId62"/>
         </w:object>
       </w:r>
       <w:r>
@@ -1186,7 +1178,7 @@
           <v:shape id="_x0000_i1054" type="#_x0000_t75" style="width:21pt;height:15pt" o:ole="" fillcolor="window">
             <v:imagedata r:id="rId63" o:title=""/>
           </v:shape>
-          <o:OLEObject Type="Embed" ProgID="Equation.3" ShapeID="_x0000_i1054" DrawAspect="Content" ObjectID="_1463099366" r:id="rId64"/>
+          <o:OLEObject Type="Embed" ProgID="Equation.3" ShapeID="_x0000_i1054" DrawAspect="Content" ObjectID="_1463655983" r:id="rId64"/>
         </w:object>
       </w:r>
       <w:r>
@@ -1210,7 +1202,7 @@
           <v:shape id="_x0000_i1055" type="#_x0000_t75" style="width:30.75pt;height:15pt" o:ole="" fillcolor="window">
             <v:imagedata r:id="rId65" o:title=""/>
           </v:shape>
-          <o:OLEObject Type="Embed" ProgID="Equation.3" ShapeID="_x0000_i1055" DrawAspect="Content" ObjectID="_1463099367" r:id="rId66"/>
+          <o:OLEObject Type="Embed" ProgID="Equation.3" ShapeID="_x0000_i1055" DrawAspect="Content" ObjectID="_1463655984" r:id="rId66"/>
         </w:object>
       </w:r>
       <w:r>
@@ -1220,16 +1212,8 @@
         <w:rPr>
           <w:b/>
         </w:rPr>
-        <w:t xml:space="preserve">системами </w:t>
-      </w:r>
-      <w:proofErr w:type="spellStart"/>
-      <w:r>
-        <w:rPr>
-          <w:b/>
-        </w:rPr>
-        <w:t>Чебишова</w:t>
-      </w:r>
-      <w:proofErr w:type="spellEnd"/>
+        <w:t>системами Чебишова</w:t>
+      </w:r>
       <w:r>
         <w:t>. Очевидно, вимога лінійної неза</w:t>
       </w:r>
@@ -1245,31 +1229,15 @@
           <v:shape id="_x0000_i1056" type="#_x0000_t75" style="width:30pt;height:15pt" o:ole="" fillcolor="window">
             <v:imagedata r:id="rId29" o:title=""/>
           </v:shape>
-          <o:OLEObject Type="Embed" ProgID="Equation.3" ShapeID="_x0000_i1056" DrawAspect="Content" ObjectID="_1463099368" r:id="rId67"/>
+          <o:OLEObject Type="Embed" ProgID="Equation.3" ShapeID="_x0000_i1056" DrawAspect="Content" ObjectID="_1463655985" r:id="rId67"/>
         </w:object>
       </w:r>
       <w:r>
-        <w:t xml:space="preserve"> є необхідною умовою для того, щоб ця система функцій була системою </w:t>
-      </w:r>
-      <w:proofErr w:type="spellStart"/>
-      <w:r>
-        <w:t>Чебишова</w:t>
-      </w:r>
-      <w:proofErr w:type="spellEnd"/>
-      <w:r>
-        <w:t>. При інтерполюванні узагальнений много</w:t>
+        <w:t xml:space="preserve"> є необхідною умовою для того, щоб ця система функцій була системою Чебишова. При інтерполюванні узагальнений много</w:t>
       </w:r>
       <w:r>
         <w:softHyphen/>
-        <w:t xml:space="preserve">член будують за деякою </w:t>
-      </w:r>
-      <w:proofErr w:type="spellStart"/>
-      <w:r>
-        <w:t>Чебишовською</w:t>
-      </w:r>
-      <w:proofErr w:type="spellEnd"/>
-      <w:r>
-        <w:t xml:space="preserve"> системою функцій.</w:t>
+        <w:t>член будують за деякою Чебишовською системою функцій.</w:t>
       </w:r>
     </w:p>
     <w:p>
@@ -1289,7 +1257,7 @@
           <v:shape id="_x0000_i1057" type="#_x0000_t75" style="width:30pt;height:15pt" o:ole="" fillcolor="window">
             <v:imagedata r:id="rId68" o:title=""/>
           </v:shape>
-          <o:OLEObject Type="Embed" ProgID="Equation.3" ShapeID="_x0000_i1057" DrawAspect="Content" ObjectID="_1463099369" r:id="rId69"/>
+          <o:OLEObject Type="Embed" ProgID="Equation.3" ShapeID="_x0000_i1057" DrawAspect="Content" ObjectID="_1463655986" r:id="rId69"/>
         </w:object>
       </w:r>
       <w:r>
@@ -1313,7 +1281,7 @@
           <v:shape id="_x0000_i1058" type="#_x0000_t75" style="width:42.75pt;height:17.25pt" o:ole="" fillcolor="window">
             <v:imagedata r:id="rId70" o:title=""/>
           </v:shape>
-          <o:OLEObject Type="Embed" ProgID="Equation.3" ShapeID="_x0000_i1058" DrawAspect="Content" ObjectID="_1463099370" r:id="rId71"/>
+          <o:OLEObject Type="Embed" ProgID="Equation.3" ShapeID="_x0000_i1058" DrawAspect="Content" ObjectID="_1463655987" r:id="rId71"/>
         </w:object>
       </w:r>
       <w:r>
@@ -1347,7 +1315,7 @@
           <v:shape id="_x0000_i1059" type="#_x0000_t75" style="width:92.25pt;height:32.25pt" o:ole="" fillcolor="window">
             <v:imagedata r:id="rId72" o:title=""/>
           </v:shape>
-          <o:OLEObject Type="Embed" ProgID="Equation.3" ShapeID="_x0000_i1059" DrawAspect="Content" ObjectID="_1463099371" r:id="rId73"/>
+          <o:OLEObject Type="Embed" ProgID="Equation.3" ShapeID="_x0000_i1059" DrawAspect="Content" ObjectID="_1463655988" r:id="rId73"/>
         </w:object>
       </w:r>
       <w:r>
@@ -1497,7 +1465,6 @@
               <w:jc w:val="center"/>
               <w:cnfStyle w:val="100000000000" w:firstRow="1" w:lastRow="0" w:firstColumn="0" w:lastColumn="0" w:oddVBand="0" w:evenVBand="0" w:oddHBand="0" w:evenHBand="0" w:firstRowFirstColumn="0" w:firstRowLastColumn="0" w:lastRowFirstColumn="0" w:lastRowLastColumn="0"/>
             </w:pPr>
-            <w:proofErr w:type="spellStart"/>
             <w:r>
               <w:rPr>
                 <w:rFonts w:ascii="TimesNewRomanPSMT" w:hAnsi="TimesNewRomanPSMT" w:cs="TimesNewRomanPSMT"/>
@@ -1508,7 +1475,6 @@
               </w:rPr>
               <w:t>Функція</w:t>
             </w:r>
-            <w:proofErr w:type="spellEnd"/>
           </w:p>
         </w:tc>
         <w:tc>
@@ -1523,7 +1489,6 @@
               <w:jc w:val="center"/>
               <w:cnfStyle w:val="100000000000" w:firstRow="1" w:lastRow="0" w:firstColumn="0" w:lastColumn="0" w:oddVBand="0" w:evenVBand="0" w:oddHBand="0" w:evenHBand="0" w:firstRowFirstColumn="0" w:firstRowLastColumn="0" w:lastRowFirstColumn="0" w:lastRowLastColumn="0"/>
             </w:pPr>
-            <w:proofErr w:type="spellStart"/>
             <w:r>
               <w:rPr>
                 <w:rFonts w:ascii="TimesNewRomanPSMT" w:hAnsi="TimesNewRomanPSMT" w:cs="TimesNewRomanPSMT"/>
@@ -1534,7 +1499,6 @@
               </w:rPr>
               <w:t>Проміжок</w:t>
             </w:r>
-            <w:proofErr w:type="spellEnd"/>
           </w:p>
         </w:tc>
         <w:tc>
@@ -1549,7 +1513,6 @@
               <w:jc w:val="center"/>
               <w:cnfStyle w:val="100000000000" w:firstRow="1" w:lastRow="0" w:firstColumn="0" w:lastColumn="0" w:oddVBand="0" w:evenVBand="0" w:oddHBand="0" w:evenHBand="0" w:firstRowFirstColumn="0" w:firstRowLastColumn="0" w:lastRowFirstColumn="0" w:lastRowLastColumn="0"/>
             </w:pPr>
-            <w:proofErr w:type="spellStart"/>
             <w:r>
               <w:rPr>
                 <w:rFonts w:ascii="TimesNewRomanPSMT" w:hAnsi="TimesNewRomanPSMT" w:cs="TimesNewRomanPSMT"/>
@@ -1560,7 +1523,6 @@
               </w:rPr>
               <w:t>Метод</w:t>
             </w:r>
-            <w:proofErr w:type="spellEnd"/>
           </w:p>
         </w:tc>
       </w:tr>
@@ -1691,65 +1653,14 @@
                 <w:szCs w:val="28"/>
                 <w:lang w:val="en-US"/>
               </w:rPr>
-              <w:t>2-а ф-</w:t>
+              <w:t>2-а ф-ла Ньютона</w:t>
             </w:r>
-            <w:proofErr w:type="spellStart"/>
-            <w:r>
-              <w:rPr>
-                <w:rFonts w:ascii="TimesNewRomanPSMT" w:hAnsi="TimesNewRomanPSMT" w:cs="TimesNewRomanPSMT"/>
-                <w:kern w:val="0"/>
-                <w:sz w:val="28"/>
-                <w:szCs w:val="28"/>
-                <w:lang w:val="en-US"/>
-              </w:rPr>
-              <w:t>ла</w:t>
-            </w:r>
-            <w:proofErr w:type="spellEnd"/>
-            <w:r>
-              <w:rPr>
-                <w:rFonts w:ascii="TimesNewRomanPSMT" w:hAnsi="TimesNewRomanPSMT" w:cs="TimesNewRomanPSMT"/>
-                <w:kern w:val="0"/>
-                <w:sz w:val="28"/>
-                <w:szCs w:val="28"/>
-                <w:lang w:val="en-US"/>
-              </w:rPr>
-              <w:t xml:space="preserve"> </w:t>
-            </w:r>
-            <w:proofErr w:type="spellStart"/>
-            <w:r>
-              <w:rPr>
-                <w:rFonts w:ascii="TimesNewRomanPSMT" w:hAnsi="TimesNewRomanPSMT" w:cs="TimesNewRomanPSMT"/>
-                <w:kern w:val="0"/>
-                <w:sz w:val="28"/>
-                <w:szCs w:val="28"/>
-                <w:lang w:val="en-US"/>
-              </w:rPr>
-              <w:t>Ньютона</w:t>
-            </w:r>
-            <w:proofErr w:type="spellEnd"/>
           </w:p>
         </w:tc>
       </w:tr>
     </w:tbl>
     <w:p>
       <w:pPr>
-        <w:spacing w:before="0" w:after="0" w:line="288" w:lineRule="auto"/>
-        <w:ind w:firstLine="567"/>
-        <w:jc w:val="both"/>
-      </w:pPr>
-    </w:p>
-    <w:p>
-      <w:pPr>
-        <w:pStyle w:val="Heading2"/>
-      </w:pPr>
-      <w:r>
-        <w:t>Результат</w:t>
-      </w:r>
-      <w:bookmarkStart w:id="0" w:name="_GoBack"/>
-      <w:bookmarkEnd w:id="0"/>
-    </w:p>
-    <w:p>
-      <w:pPr>
         <w:autoSpaceDE w:val="0"/>
         <w:autoSpaceDN w:val="0"/>
         <w:adjustRightInd w:val="0"/>
@@ -1759,48 +1670,11 @@
           <w:rFonts w:ascii="Consolas" w:hAnsi="Consolas" w:cs="Consolas"/>
           <w:kern w:val="0"/>
           <w:szCs w:val="24"/>
-        </w:rPr>
-      </w:pPr>
-    </w:p>
-    <w:p>
-      <w:pPr>
-        <w:autoSpaceDE w:val="0"/>
-        <w:autoSpaceDN w:val="0"/>
-        <w:adjustRightInd w:val="0"/>
-        <w:spacing w:before="0" w:after="0" w:line="240" w:lineRule="auto"/>
-        <w:ind w:firstLine="0"/>
-        <w:rPr>
-          <w:rFonts w:ascii="Consolas" w:hAnsi="Consolas" w:cs="Consolas"/>
-          <w:kern w:val="0"/>
-          <w:szCs w:val="24"/>
-        </w:rPr>
-      </w:pPr>
-    </w:p>
-    <w:p>
-      <w:pPr>
-        <w:pStyle w:val="Heading2"/>
-      </w:pPr>
-      <w:r>
-        <w:lastRenderedPageBreak/>
-        <w:t>Висновки</w:t>
-      </w:r>
-    </w:p>
-    <w:p>
-      <w:pPr>
-        <w:autoSpaceDE w:val="0"/>
-        <w:autoSpaceDN w:val="0"/>
-        <w:adjustRightInd w:val="0"/>
-        <w:spacing w:before="0" w:after="0" w:line="240" w:lineRule="auto"/>
-        <w:ind w:firstLine="0"/>
-        <w:rPr>
-          <w:rFonts w:ascii="Consolas" w:hAnsi="Consolas" w:cs="Consolas"/>
-          <w:kern w:val="0"/>
-          <w:szCs w:val="24"/>
-        </w:rPr>
-      </w:pPr>
-      <w:r>
-        <w:t>Ознайомився із механізмами виникнення та оцінки похибок у числовому результаті.</w:t>
-      </w:r>
+          <w:lang w:val="en-US"/>
+        </w:rPr>
+      </w:pPr>
+      <w:bookmarkStart w:id="0" w:name="_GoBack"/>
+      <w:bookmarkEnd w:id="0"/>
     </w:p>
     <w:sectPr>
       <w:headerReference w:type="default" r:id="rId75"/>
@@ -1888,7 +1762,7 @@
             <w:noProof/>
             <w:szCs w:val="24"/>
           </w:rPr>
-          <w:t>4</w:t>
+          <w:t>3</w:t>
         </w:r>
         <w:r>
           <w:rPr>
@@ -6059,6 +5933,7 @@
     <w:rsid w:val="00B33D78"/>
     <w:rsid w:val="00B40D30"/>
     <w:rsid w:val="00B742C5"/>
+    <w:rsid w:val="00B76770"/>
     <w:rsid w:val="00C07B26"/>
     <w:rsid w:val="00C75837"/>
     <w:rsid w:val="00D560DC"/>
@@ -6802,7 +6677,7 @@
 </file>
 
 <file path=customXml/itemProps1.xml><?xml version="1.0" encoding="utf-8"?>
-<ds:datastoreItem xmlns:ds="http://schemas.openxmlformats.org/officeDocument/2006/customXml" ds:itemID="{FAD6940A-CF4B-4AD2-AA73-29A0AC67BFCC}">
+<ds:datastoreItem xmlns:ds="http://schemas.openxmlformats.org/officeDocument/2006/customXml" ds:itemID="{467C1114-8342-4C4A-B24F-738522046CE9}">
   <ds:schemaRefs>
     <ds:schemaRef ds:uri="http://schemas.openxmlformats.org/officeDocument/2006/bibliography"/>
   </ds:schemaRefs>

</xml_diff>